<commit_message>
phan ba bon dac ta yeu
</commit_message>
<xml_diff>
--- a/dac-ta-yeu-cau.docx
+++ b/dac-ta-yeu-cau.docx
@@ -1,6 +1,6 @@
 
 <file path=word/document.xml><?xml version="1.0" encoding="utf-8"?>
-<w:document xmlns:wpc="http://schemas.microsoft.com/office/word/2010/wordprocessingCanvas" xmlns:mc="http://schemas.openxmlformats.org/markup-compatibility/2006" xmlns:o="urn:schemas-microsoft-com:office:office" xmlns:r="http://schemas.openxmlformats.org/officeDocument/2006/relationships" xmlns:m="http://schemas.openxmlformats.org/officeDocument/2006/math" xmlns:v="urn:schemas-microsoft-com:vml" xmlns:wp14="http://schemas.microsoft.com/office/word/2010/wordprocessingDrawing" xmlns:wp="http://schemas.openxmlformats.org/drawingml/2006/wordprocessingDrawing" xmlns:w10="urn:schemas-microsoft-com:office:word" xmlns:w="http://schemas.openxmlformats.org/wordprocessingml/2006/main" xmlns:w14="http://schemas.microsoft.com/office/word/2010/wordml" xmlns:w15="http://schemas.microsoft.com/office/word/2012/wordml" xmlns:wpg="http://schemas.microsoft.com/office/word/2010/wordprocessingGroup" xmlns:wpi="http://schemas.microsoft.com/office/word/2010/wordprocessingInk" xmlns:wne="http://schemas.microsoft.com/office/word/2006/wordml" xmlns:wps="http://schemas.microsoft.com/office/word/2010/wordprocessingShape" mc:Ignorable="w14 w15 wp14">
+<w:document xmlns:wpc="http://schemas.microsoft.com/office/word/2010/wordprocessingCanvas" xmlns:cx="http://schemas.microsoft.com/office/drawing/2014/chartex" xmlns:cx1="http://schemas.microsoft.com/office/drawing/2015/9/8/chartex" xmlns:cx2="http://schemas.microsoft.com/office/drawing/2015/10/21/chartex" xmlns:cx3="http://schemas.microsoft.com/office/drawing/2016/5/9/chartex" xmlns:cx4="http://schemas.microsoft.com/office/drawing/2016/5/10/chartex" xmlns:cx5="http://schemas.microsoft.com/office/drawing/2016/5/11/chartex" xmlns:cx6="http://schemas.microsoft.com/office/drawing/2016/5/12/chartex" xmlns:cx7="http://schemas.microsoft.com/office/drawing/2016/5/13/chartex" xmlns:cx8="http://schemas.microsoft.com/office/drawing/2016/5/14/chartex" xmlns:mc="http://schemas.openxmlformats.org/markup-compatibility/2006" xmlns:aink="http://schemas.microsoft.com/office/drawing/2016/ink" xmlns:am3d="http://schemas.microsoft.com/office/drawing/2017/model3d" xmlns:o="urn:schemas-microsoft-com:office:office" xmlns:r="http://schemas.openxmlformats.org/officeDocument/2006/relationships" xmlns:m="http://schemas.openxmlformats.org/officeDocument/2006/math" xmlns:v="urn:schemas-microsoft-com:vml" xmlns:wp14="http://schemas.microsoft.com/office/word/2010/wordprocessingDrawing" xmlns:wp="http://schemas.openxmlformats.org/drawingml/2006/wordprocessingDrawing" xmlns:w10="urn:schemas-microsoft-com:office:word" xmlns:w="http://schemas.openxmlformats.org/wordprocessingml/2006/main" xmlns:w14="http://schemas.microsoft.com/office/word/2010/wordml" xmlns:w15="http://schemas.microsoft.com/office/word/2012/wordml" xmlns:w16cid="http://schemas.microsoft.com/office/word/2016/wordml/cid" xmlns:w16se="http://schemas.microsoft.com/office/word/2015/wordml/symex" xmlns:wpg="http://schemas.microsoft.com/office/word/2010/wordprocessingGroup" xmlns:wpi="http://schemas.microsoft.com/office/word/2010/wordprocessingInk" xmlns:wne="http://schemas.microsoft.com/office/word/2006/wordml" xmlns:wps="http://schemas.microsoft.com/office/word/2010/wordprocessingShape" mc:Ignorable="w14 w15 w16se w16cid wp14">
   <w:body>
     <w:p>
       <w:pPr>
@@ -3791,55 +3791,31 @@
         <w:jc w:val="left"/>
       </w:pPr>
       <w:r>
-        <w:t xml:space="preserve">Với việc đưa vào hoạt động phần mềm quản lý </w:t>
-      </w:r>
-      <w:proofErr w:type="gramStart"/>
-      <w:r>
-        <w:t>thư</w:t>
-      </w:r>
-      <w:proofErr w:type="gramEnd"/>
-      <w:r>
-        <w:t xml:space="preserve"> viện hướng tới có thể đáp ứng nhu cầu của toàn bộ sinh viên và cán bộ giảng viên của trường về tài liệu học tập nghiên cứu một cách nhanh chóng hiệu quả nhất. </w:t>
-      </w:r>
-    </w:p>
-    <w:p>
-      <w:pPr>
-        <w:ind w:firstLine="0"/>
-        <w:jc w:val="left"/>
-      </w:pPr>
-      <w:r>
-        <w:t xml:space="preserve">Yêu cầu cần đạt được khi xây dựng phần mềm đó là có thể xây dựng được hệ thống thông tin phục vụ học tập nghiên cứu của sinh viên cũng như cán bộ trong trường cũng như đơn vị khác được phép sử dụng tài nguyên thư viện của trường.Với việc áp dụng công nghệ thông tin vào nghiệp vụ quản lý thư viện ngoài việc đáp ứng nhu cầu đặt ra trước mắt của trường còn đáp ứng nhu cầu trong tương lai.Với việc áp dụng phần mềm vào quản lý thư viện cũng cho phép cán bộ trường hình thành thói quen làm việc mới đó là áp dụng tiến bộ của công nghê thông tin. Đó là một kỹ năng quan trọng trong kỷ nguyên của công nghệ thông tin mà mỗi người cần được trang bị để phục vụ công tác nghiệp vụ của mình nhất là cán bộ </w:t>
-      </w:r>
-      <w:proofErr w:type="gramStart"/>
-      <w:r>
-        <w:t>thư</w:t>
-      </w:r>
-      <w:proofErr w:type="gramEnd"/>
-      <w:r>
-        <w:t xml:space="preserve"> viện.</w:t>
-      </w:r>
-    </w:p>
-    <w:p>
-      <w:pPr>
-        <w:ind w:firstLine="0"/>
-        <w:jc w:val="left"/>
-      </w:pPr>
-    </w:p>
-    <w:p>
-      <w:pPr>
-        <w:ind w:firstLine="0"/>
-        <w:jc w:val="left"/>
-      </w:pPr>
-      <w:r>
-        <w:t xml:space="preserve">Ngoài ra yêu cầu của phần mềm quản lý </w:t>
-      </w:r>
-      <w:proofErr w:type="gramStart"/>
-      <w:r>
-        <w:t>thư</w:t>
-      </w:r>
-      <w:proofErr w:type="gramEnd"/>
-      <w:r>
-        <w:t xml:space="preserve"> viện nữa đó là:</w:t>
+        <w:t xml:space="preserve">Với việc đưa vào hoạt động phần mềm quản lý thư viện hướng tới có thể đáp ứng nhu cầu của toàn bộ sinh viên và cán bộ giảng viên của trường về tài liệu học tập nghiên cứu một cách nhanh chóng hiệu quả nhất. </w:t>
+      </w:r>
+    </w:p>
+    <w:p>
+      <w:pPr>
+        <w:ind w:firstLine="0"/>
+        <w:jc w:val="left"/>
+      </w:pPr>
+      <w:r>
+        <w:t>Yêu cầu cần đạt được khi xây dựng phần mềm đó là có thể xây dựng được hệ thống thông tin phục vụ học tập nghiên cứu của sinh viên cũng như cán bộ trong trường cũng như đơn vị khác được phép sử dụng tài nguyên thư viện của trường.Với việc áp dụng công nghệ thông tin vào nghiệp vụ quản lý thư viện ngoài việc đáp ứng nhu cầu đặt ra trước mắt của trường còn đáp ứng nhu cầu trong tương lai.Với việc áp dụng phần mềm vào quản lý thư viện cũng cho phép cán bộ trường hình thành thói quen làm việc mới đó là áp dụng tiến bộ của công nghê thông tin. Đó là một kỹ năng quan trọng trong kỷ nguyên của công nghệ thông tin mà mỗi người cần được trang bị để phục vụ công tác nghiệp vụ của mình nhất là cán bộ thư viện.</w:t>
+      </w:r>
+    </w:p>
+    <w:p>
+      <w:pPr>
+        <w:ind w:firstLine="0"/>
+        <w:jc w:val="left"/>
+      </w:pPr>
+    </w:p>
+    <w:p>
+      <w:pPr>
+        <w:ind w:firstLine="0"/>
+        <w:jc w:val="left"/>
+      </w:pPr>
+      <w:r>
+        <w:t>Ngoài ra yêu cầu của phần mềm quản lý thư viện nữa đó là:</w:t>
       </w:r>
     </w:p>
     <w:p>
@@ -3867,15 +3843,7 @@
         <w:jc w:val="left"/>
       </w:pPr>
       <w:r>
-        <w:t xml:space="preserve">- Khi thay đổi 1 chức năng </w:t>
-      </w:r>
-      <w:proofErr w:type="gramStart"/>
-      <w:r>
-        <w:t>thì  không</w:t>
-      </w:r>
-      <w:proofErr w:type="gramEnd"/>
-      <w:r>
-        <w:t xml:space="preserve"> làm ảnh hưởng đến các chức năng khác.</w:t>
+        <w:t>- Khi thay đổi 1 chức năng thì  không làm ảnh hưởng đến các chức năng khác.</w:t>
       </w:r>
     </w:p>
     <w:p>
@@ -3917,63 +3885,25 @@
         <w:rPr>
           <w:b/>
         </w:rPr>
-        <w:t xml:space="preserve">1.2 Phạm </w:t>
-      </w:r>
-      <w:proofErr w:type="gramStart"/>
-      <w:r>
-        <w:rPr>
-          <w:b/>
-        </w:rPr>
-        <w:t>vi</w:t>
-      </w:r>
-      <w:proofErr w:type="gramEnd"/>
-      <w:r>
-        <w:rPr>
-          <w:b/>
-        </w:rPr>
-        <w:t xml:space="preserve"> tài liệu </w:t>
-      </w:r>
-    </w:p>
-    <w:p>
-      <w:pPr>
-        <w:ind w:firstLine="0"/>
-        <w:jc w:val="left"/>
-      </w:pPr>
-      <w:r>
-        <w:t xml:space="preserve">Phạm vi nằm trong giới hạn của môn học công nghệ phần mềm và các mục </w:t>
-      </w:r>
-      <w:proofErr w:type="gramStart"/>
-      <w:r>
-        <w:t>tiêu  phục</w:t>
-      </w:r>
-      <w:proofErr w:type="gramEnd"/>
-      <w:r>
-        <w:t xml:space="preserve"> vụ quản lý cho thư viện có trường Học viện Kỹ Thuật Quân Sự.</w:t>
-      </w:r>
-    </w:p>
-    <w:p>
-      <w:pPr>
-        <w:ind w:firstLine="0"/>
-        <w:jc w:val="left"/>
-      </w:pPr>
-      <w:r>
-        <w:t xml:space="preserve">Phần mêm quản lý </w:t>
-      </w:r>
-      <w:proofErr w:type="gramStart"/>
-      <w:r>
-        <w:t>thư</w:t>
-      </w:r>
-      <w:proofErr w:type="gramEnd"/>
-      <w:r>
-        <w:t xml:space="preserve"> viện này nhằm giải quyết phần nào khó khăn trên. Phần mềm hỗ trợ các chức năng thông dụng mà nhiệm vụ của thủ </w:t>
-      </w:r>
-      <w:proofErr w:type="gramStart"/>
-      <w:r>
-        <w:t>thư</w:t>
-      </w:r>
-      <w:proofErr w:type="gramEnd"/>
-      <w:r>
-        <w:t xml:space="preserve"> hay làm và hỗ trợ việc lưu trữ dữ liệu sách, giúp độc giả thuận lợi khi tìm kiếm tài liệu.</w:t>
+        <w:t xml:space="preserve">1.2 Phạm vi tài liệu </w:t>
+      </w:r>
+    </w:p>
+    <w:p>
+      <w:pPr>
+        <w:ind w:firstLine="0"/>
+        <w:jc w:val="left"/>
+      </w:pPr>
+      <w:r>
+        <w:t>Phạm vi nằm trong giới hạn của môn học công nghệ phần mềm và các mục tiêu  phục vụ quản lý cho thư viện có trường Học viện Kỹ Thuật Quân Sự.</w:t>
+      </w:r>
+    </w:p>
+    <w:p>
+      <w:pPr>
+        <w:ind w:firstLine="0"/>
+        <w:jc w:val="left"/>
+      </w:pPr>
+      <w:r>
+        <w:t>Phần mêm quản lý thư viện này nhằm giải quyết phần nào khó khăn trên. Phần mềm hỗ trợ các chức năng thông dụng mà nhiệm vụ của thủ thư hay làm và hỗ trợ việc lưu trữ dữ liệu sách, giúp độc giả thuận lợi khi tìm kiếm tài liệu.</w:t>
       </w:r>
     </w:p>
     <w:p>
@@ -4346,13 +4276,8 @@
         <w:jc w:val="left"/>
       </w:pPr>
       <w:r>
-        <w:t>- Mô tả tổng quan về sản phẩm</w:t>
-      </w:r>
-      <w:proofErr w:type="gramStart"/>
-      <w:r>
-        <w:t>:</w:t>
-      </w:r>
-      <w:proofErr w:type="gramEnd"/>
+        <w:t>- Mô tả tổng quan về sản phẩm:</w:t>
+      </w:r>
       <w:r>
         <w:br/>
         <w:t>Giới thiệu sơ lược về sản phẩm, tên và phạm vi sử dụng của phần mềm, bao quát các chức năng của sản phẩm cũng như đặc điểm sử dụng của người dùng.</w:t>
@@ -4364,13 +4289,8 @@
         <w:jc w:val="left"/>
       </w:pPr>
       <w:r>
-        <w:t>- Các yêu cầu giao tiếp bên ngoài</w:t>
-      </w:r>
-      <w:proofErr w:type="gramStart"/>
-      <w:r>
-        <w:t>:</w:t>
-      </w:r>
-      <w:proofErr w:type="gramEnd"/>
+        <w:t>- Các yêu cầu giao tiếp bên ngoài:</w:t>
+      </w:r>
       <w:r>
         <w:br/>
         <w:t>Phân tích giao diện người dùng, yêu cầu kỹ thuật cho người lập trình (phần cứng và phần mềm).</w:t>
@@ -4393,13 +4313,8 @@
       </w:r>
       <w:r>
         <w:br/>
-        <w:t>- Các yêu cầu phi chức năng</w:t>
-      </w:r>
-      <w:proofErr w:type="gramStart"/>
-      <w:r>
-        <w:t>:</w:t>
-      </w:r>
-      <w:proofErr w:type="gramEnd"/>
+        <w:t>- Các yêu cầu phi chức năng:</w:t>
+      </w:r>
       <w:r>
         <w:br/>
         <w:t>Hệ thống đảm bảo tính nhất quán.</w:t>
@@ -4411,13 +4326,8 @@
         <w:jc w:val="left"/>
       </w:pPr>
       <w:r>
-        <w:t>- Các yêu cầu khác</w:t>
-      </w:r>
-      <w:proofErr w:type="gramStart"/>
-      <w:r>
-        <w:t>:</w:t>
-      </w:r>
-      <w:proofErr w:type="gramEnd"/>
+        <w:t>- Các yêu cầu khác:</w:t>
+      </w:r>
       <w:r>
         <w:br/>
         <w:t>Thường là yêu cầu về luật pháp và phong tục tập quán.</w:t>
@@ -4443,54 +4353,16 @@
           <w:b/>
         </w:rPr>
         <w:br/>
-        <w:t xml:space="preserve">2.1 Yêu cầu </w:t>
-      </w:r>
-      <w:proofErr w:type="gramStart"/>
-      <w:r>
-        <w:rPr>
-          <w:b/>
-        </w:rPr>
-        <w:t>chung</w:t>
-      </w:r>
-      <w:proofErr w:type="gramEnd"/>
-      <w:r>
-        <w:rPr>
-          <w:b/>
-        </w:rPr>
-        <w:t xml:space="preserve"> của phần mềm</w:t>
-      </w:r>
-    </w:p>
-    <w:p>
-      <w:pPr>
-        <w:ind w:firstLine="0"/>
-        <w:jc w:val="left"/>
-      </w:pPr>
-      <w:r>
-        <w:t xml:space="preserve">Trong thời đại tri thức ngày nay, việc nâng cao chất lượng giáo dục là nhiệm vụ quan trọng và hàng đầu của nước ta. Song song với việc đào tạo, việc quản lý cũng không kém phần quan trọng đặc biệt là việc quản lý sách trong các </w:t>
-      </w:r>
-      <w:proofErr w:type="gramStart"/>
-      <w:r>
-        <w:t>thư</w:t>
-      </w:r>
-      <w:proofErr w:type="gramEnd"/>
-      <w:r>
-        <w:t xml:space="preserve"> viện. Hằng ngày một số lượng lớn sách trong các thư </w:t>
-      </w:r>
-      <w:proofErr w:type="gramStart"/>
-      <w:r>
-        <w:t>viện  được</w:t>
-      </w:r>
-      <w:proofErr w:type="gramEnd"/>
-      <w:r>
-        <w:t xml:space="preserve"> sử  dụng. Việc quản lý sách </w:t>
-      </w:r>
-      <w:proofErr w:type="gramStart"/>
-      <w:r>
-        <w:t>vốn  đã</w:t>
-      </w:r>
-      <w:proofErr w:type="gramEnd"/>
-      <w:r>
-        <w:t xml:space="preserve">  rất khó khăn, mặt khác do nhu cầu đọc của chúng ta ngày càng tăng nên  việc quản lý sách trong các thư viện càng khó khăn hơn.</w:t>
+        <w:t>2.1 Yêu cầu chung của phần mềm</w:t>
+      </w:r>
+    </w:p>
+    <w:p>
+      <w:pPr>
+        <w:ind w:firstLine="0"/>
+        <w:jc w:val="left"/>
+      </w:pPr>
+      <w:r>
+        <w:t>Trong thời đại tri thức ngày nay, việc nâng cao chất lượng giáo dục là nhiệm vụ quan trọng và hàng đầu của nước ta. Song song với việc đào tạo, việc quản lý cũng không kém phần quan trọng đặc biệt là việc quản lý sách trong các thư viện. Hằng ngày một số lượng lớn sách trong các thư viện  được sử  dụng. Việc quản lý sách vốn  đã  rất khó khăn, mặt khác do nhu cầu đọc của chúng ta ngày càng tăng nên  việc quản lý sách trong các thư viện càng khó khăn hơn.</w:t>
       </w:r>
     </w:p>
     <w:p>
@@ -4517,15 +4389,7 @@
         <w:jc w:val="left"/>
       </w:pPr>
       <w:r>
-        <w:t xml:space="preserve">Các mục tiêu của phần mềm quản lý </w:t>
-      </w:r>
-      <w:proofErr w:type="gramStart"/>
-      <w:r>
-        <w:t>thư</w:t>
-      </w:r>
-      <w:proofErr w:type="gramEnd"/>
-      <w:r>
-        <w:t xml:space="preserve"> viện bao gồm:</w:t>
+        <w:t>Các mục tiêu của phần mềm quản lý thư viện bao gồm:</w:t>
       </w:r>
     </w:p>
     <w:p>
@@ -4586,24 +4450,32 @@
         <w:rPr>
           <w:b/>
         </w:rPr>
-        <w:t xml:space="preserve">Giám đốc </w:t>
-      </w:r>
-      <w:proofErr w:type="gramStart"/>
+        <w:t>Giám đốc thư viện:</w:t>
+      </w:r>
+      <w:r>
+        <w:t xml:space="preserve"> Quản lý toàn bộ hệ thống hoạt động của thư viện.</w:t>
+      </w:r>
+      <w:r>
+        <w:br/>
+      </w:r>
       <w:r>
         <w:rPr>
           <w:b/>
         </w:rPr>
-        <w:t>thư</w:t>
-      </w:r>
-      <w:proofErr w:type="gramEnd"/>
+        <w:t>-</w:t>
+      </w:r>
       <w:r>
         <w:rPr>
           <w:b/>
         </w:rPr>
-        <w:t xml:space="preserve"> viện:</w:t>
-      </w:r>
-      <w:r>
-        <w:t xml:space="preserve"> Quản lý toàn bộ hệ thống hoạt động của thư viện.</w:t>
+        <w:t xml:space="preserve"> Thủ thư:</w:t>
+      </w:r>
+      <w:r>
+        <w:t xml:space="preserve"> Có trách nhiệm cập nhập hàng ngày sách báo và cập nhập độc giả. Huỷ bỏ các độc giả đã đến thời điểm hết hạn ra khỏi danh mục. Sắp xếp sách </w:t>
+      </w:r>
+      <w:r>
+        <w:lastRenderedPageBreak/>
+        <w:t>theo thứ tự nhất định của từng khu vực kệ sách để dễ tìm kiếm sách khi có yêu cầu mượn. Ngoài ra còn lập thông báo thống kê số sách mượn, số độc giả và sách hỏng từ đó xác định các sách và chủ đề mà được độc giả mượn nhiều nhất để có kế hoạch bổ sung sách.</w:t>
       </w:r>
       <w:r>
         <w:br/>
@@ -4618,67 +4490,10 @@
         <w:rPr>
           <w:b/>
         </w:rPr>
-        <w:t xml:space="preserve"> Thủ </w:t>
-      </w:r>
-      <w:proofErr w:type="gramStart"/>
-      <w:r>
-        <w:rPr>
-          <w:b/>
-        </w:rPr>
-        <w:t>thư</w:t>
-      </w:r>
-      <w:proofErr w:type="gramEnd"/>
-      <w:r>
-        <w:rPr>
-          <w:b/>
-        </w:rPr>
-        <w:t>:</w:t>
-      </w:r>
-      <w:r>
-        <w:t xml:space="preserve"> Có trách nhiệm cập nhập hàng ngày sách báo và cập nhập độc giả. Huỷ bỏ các độc giả đã đến thời điểm hết hạn ra khỏi danh mục. Sắp xếp sách </w:t>
-      </w:r>
-      <w:proofErr w:type="gramStart"/>
-      <w:r>
-        <w:lastRenderedPageBreak/>
-        <w:t>theo</w:t>
-      </w:r>
-      <w:proofErr w:type="gramEnd"/>
-      <w:r>
-        <w:t xml:space="preserve"> thứ tự nhất định của từng khu vực kệ sách để dễ tìm kiếm sách khi có yêu cầu mượn. Ngoài ra còn lập thông báo thống kê số sách mượn, số độc giả và sách hỏng từ đó xác định các sách và chủ đề mà được độc giả mượn nhiều nhất để có kế hoạch bổ sung sách.</w:t>
-      </w:r>
-      <w:r>
-        <w:br/>
-      </w:r>
-      <w:r>
-        <w:rPr>
-          <w:b/>
-        </w:rPr>
-        <w:t>-</w:t>
-      </w:r>
-      <w:r>
-        <w:rPr>
-          <w:b/>
-        </w:rPr>
         <w:t xml:space="preserve"> Bộ phận phục vụ độc giả:</w:t>
       </w:r>
       <w:r>
-        <w:t xml:space="preserve"> Cung cấp thẻ </w:t>
-      </w:r>
-      <w:proofErr w:type="gramStart"/>
-      <w:r>
-        <w:t>thư</w:t>
-      </w:r>
-      <w:proofErr w:type="gramEnd"/>
-      <w:r>
-        <w:t xml:space="preserve"> viện, thẻ muợn trả sách, kiểm tra độc giả, xoá bỏ các độc giả đã quá hạn mượn sách. Việc cho mượn sách này </w:t>
-      </w:r>
-      <w:proofErr w:type="gramStart"/>
-      <w:r>
-        <w:t>theo</w:t>
-      </w:r>
-      <w:proofErr w:type="gramEnd"/>
-      <w:r>
-        <w:t xml:space="preserve"> 2 hình thức:</w:t>
+        <w:t xml:space="preserve"> Cung cấp thẻ thư viện, thẻ muợn trả sách, kiểm tra độc giả, xoá bỏ các độc giả đã quá hạn mượn sách. Việc cho mượn sách này theo 2 hình thức:</w:t>
       </w:r>
     </w:p>
     <w:p>
@@ -4696,15 +4511,7 @@
         <w:jc w:val="left"/>
       </w:pPr>
       <w:r>
-        <w:t xml:space="preserve">+ Mượn mang về nhà để tham khảo (mượn giáo trình </w:t>
-      </w:r>
-      <w:proofErr w:type="gramStart"/>
-      <w:r>
-        <w:t>theo</w:t>
-      </w:r>
-      <w:proofErr w:type="gramEnd"/>
-      <w:r>
-        <w:t xml:space="preserve"> học kỳ)</w:t>
+        <w:t>+ Mượn mang về nhà để tham khảo (mượn giáo trình theo học kỳ)</w:t>
       </w:r>
     </w:p>
     <w:p>
@@ -4772,8 +4579,648 @@
           </wp:inline>
         </w:drawing>
       </w:r>
+    </w:p>
+    <w:p>
+      <w:pPr>
+        <w:ind w:firstLine="0"/>
+        <w:jc w:val="center"/>
+      </w:pPr>
+    </w:p>
+    <w:p>
+      <w:pPr>
+        <w:ind w:firstLine="0"/>
+        <w:jc w:val="center"/>
+      </w:pPr>
+    </w:p>
+    <w:p>
+      <w:pPr>
+        <w:ind w:firstLine="0"/>
+        <w:jc w:val="left"/>
+        <w:rPr>
+          <w:b/>
+        </w:rPr>
+      </w:pPr>
+      <w:r>
+        <w:rPr>
+          <w:lang w:val="vi-VN"/>
+        </w:rPr>
+        <w:lastRenderedPageBreak/>
+        <w:t xml:space="preserve"> </w:t>
+      </w:r>
+      <w:r>
+        <w:rPr>
+          <w:b/>
+        </w:rPr>
+        <w:t>3. PHÂN TÍCH QUY TRÌNH NGHIỆP VỤ</w:t>
+      </w:r>
+      <w:r>
+        <w:rPr>
+          <w:b/>
+        </w:rPr>
+        <w:br/>
+        <w:t>3.1 Nghiệp vụ 1 - Quản lý sách</w:t>
+      </w:r>
+    </w:p>
+    <w:p>
+      <w:pPr>
+        <w:ind w:firstLine="0"/>
+        <w:jc w:val="left"/>
+        <w:rPr>
+          <w:b/>
+        </w:rPr>
+      </w:pPr>
+      <w:r>
+        <w:rPr>
+          <w:b/>
+        </w:rPr>
+        <w:t xml:space="preserve">3.1.1 Sự kiện kích hoạt </w:t>
+      </w:r>
+    </w:p>
+    <w:p>
+      <w:pPr>
+        <w:ind w:firstLine="0"/>
+        <w:jc w:val="left"/>
+      </w:pPr>
+      <w:r>
+        <w:t>Khi Thư viện nhận sách mới từ nhà cung cấp, hoặc khi có 1 số lượng sách trong thư viện đang ở tình trạng xấu (nhàu, rách) ta sẽ lập đơn yêu cầu nhận sách mới</w:t>
+      </w:r>
+      <w:r>
+        <w:br/>
+        <w:t xml:space="preserve">từ nhà cung cấp. Tới đây ta sẽ nhập các dữ liệu cần thiết bao gồm: Tên sách, Mã sách, Số lượng, Tình trạng sách, Ngôn ngữ, Tên NXB, Tên thể loại. </w:t>
+      </w:r>
+    </w:p>
+    <w:p>
+      <w:pPr>
+        <w:ind w:firstLine="0"/>
+        <w:jc w:val="left"/>
+        <w:rPr>
+          <w:b/>
+        </w:rPr>
+      </w:pPr>
+      <w:r>
+        <w:rPr>
+          <w:b/>
+        </w:rPr>
+        <w:t>3.1.2 Mô hình quy trình nghiệp vụ Quản lý sách</w:t>
+      </w:r>
+    </w:p>
+    <w:p>
+      <w:pPr>
+        <w:ind w:firstLine="0"/>
+        <w:jc w:val="left"/>
+      </w:pPr>
+      <w:r>
+        <w:rPr>
+          <w:noProof/>
+          <w:lang w:eastAsia="en-US"/>
+        </w:rPr>
+        <w:drawing>
+          <wp:inline distT="0" distB="0" distL="0" distR="0">
+            <wp:extent cx="4962525" cy="3409950"/>
+            <wp:effectExtent l="0" t="0" r="0" b="0"/>
+            <wp:docPr id="3" name="Picture 3"/>
+            <wp:cNvGraphicFramePr>
+              <a:graphicFrameLocks xmlns:a="http://schemas.openxmlformats.org/drawingml/2006/main" noChangeAspect="1"/>
+            </wp:cNvGraphicFramePr>
+            <a:graphic xmlns:a="http://schemas.openxmlformats.org/drawingml/2006/main">
+              <a:graphicData uri="http://schemas.openxmlformats.org/drawingml/2006/picture">
+                <pic:pic xmlns:pic="http://schemas.openxmlformats.org/drawingml/2006/picture">
+                  <pic:nvPicPr>
+                    <pic:cNvPr id="0" name="Picture 76"/>
+                    <pic:cNvPicPr>
+                      <a:picLocks noChangeAspect="1" noChangeArrowheads="1"/>
+                    </pic:cNvPicPr>
+                  </pic:nvPicPr>
+                  <pic:blipFill>
+                    <a:blip r:embed="rId6">
+                      <a:extLst>
+                        <a:ext uri="{28A0092B-C50C-407E-A947-70E740481C1C}">
+                          <a14:useLocalDpi xmlns:a14="http://schemas.microsoft.com/office/drawing/2010/main" val="0"/>
+                        </a:ext>
+                      </a:extLst>
+                    </a:blip>
+                    <a:srcRect l="12915" r="9755" b="6525"/>
+                    <a:stretch>
+                      <a:fillRect/>
+                    </a:stretch>
+                  </pic:blipFill>
+                  <pic:spPr bwMode="auto">
+                    <a:xfrm>
+                      <a:off x="0" y="0"/>
+                      <a:ext cx="4962525" cy="3409950"/>
+                    </a:xfrm>
+                    <a:prstGeom prst="rect">
+                      <a:avLst/>
+                    </a:prstGeom>
+                    <a:noFill/>
+                    <a:ln>
+                      <a:noFill/>
+                    </a:ln>
+                  </pic:spPr>
+                </pic:pic>
+              </a:graphicData>
+            </a:graphic>
+          </wp:inline>
+        </w:drawing>
+      </w:r>
+    </w:p>
+    <w:p>
+      <w:pPr>
+        <w:ind w:firstLine="0"/>
+        <w:jc w:val="left"/>
+        <w:rPr>
+          <w:b/>
+        </w:rPr>
+      </w:pPr>
+      <w:r>
+        <w:rPr>
+          <w:b/>
+        </w:rPr>
+        <w:t>3.1.3 Mô tả các bước</w:t>
+      </w:r>
+    </w:p>
+    <w:p>
+      <w:pPr>
+        <w:ind w:firstLine="0"/>
+        <w:jc w:val="left"/>
+      </w:pPr>
+      <w:r>
+        <w:t>1. Cập nhật thêm sách mới</w:t>
+      </w:r>
+      <w:r>
+        <w:br/>
+        <w:t>Áp dụng cho môn học mới hoặc sách mới cải cách</w:t>
+      </w:r>
+      <w:r>
+        <w:br/>
+        <w:t>2. Cập nhật sửa thông tin sách</w:t>
+      </w:r>
+      <w:r>
+        <w:br/>
+        <w:t>3. Cập nhật xóa thông tin sách</w:t>
+      </w:r>
+      <w:r>
+        <w:br/>
+      </w:r>
+      <w:r>
+        <w:lastRenderedPageBreak/>
+        <w:t>Áp dụng cho sách hỏng hoặc bị mất</w:t>
+      </w:r>
+      <w:r>
+        <w:br/>
+        <w:t>4. Thống kê tìm kiếm, in báo cáo về các đầu mục sách</w:t>
+      </w:r>
+    </w:p>
+    <w:p>
+      <w:pPr>
+        <w:ind w:firstLine="0"/>
+        <w:jc w:val="left"/>
+        <w:rPr>
+          <w:b/>
+        </w:rPr>
+      </w:pPr>
+      <w:r>
+        <w:rPr>
+          <w:b/>
+        </w:rPr>
+        <w:t>3.2 Nghiệp vụ 2 - Quản lý độc giả</w:t>
+      </w:r>
+    </w:p>
+    <w:p>
+      <w:pPr>
+        <w:ind w:firstLine="0"/>
+        <w:jc w:val="left"/>
+        <w:rPr>
+          <w:b/>
+        </w:rPr>
+      </w:pPr>
+      <w:r>
+        <w:rPr>
+          <w:b/>
+        </w:rPr>
+        <w:t>3.2.1 Sự kiện kích hoạt</w:t>
+      </w:r>
+    </w:p>
+    <w:p>
+      <w:pPr>
+        <w:ind w:firstLine="0"/>
+        <w:jc w:val="left"/>
+      </w:pPr>
+      <w:r>
+        <w:t xml:space="preserve">Khi có Sinh viên (độc giả) tới mượn sách tại Thư viện, ta sẽ nhập mới hoặc sửa, xóa các thông tin về Sinh viên mượn sách vào phần mềm để nó cập nhật lên hệ thống. Và các thông tin ta cần nhập vào gồm: Mã SV, Họ tên, Giới tính, Ngày sinh, Lớp, Khoa. </w:t>
+      </w:r>
+    </w:p>
+    <w:p>
+      <w:pPr>
+        <w:ind w:firstLine="0"/>
+        <w:jc w:val="left"/>
+        <w:rPr>
+          <w:b/>
+        </w:rPr>
+      </w:pPr>
+      <w:r>
+        <w:rPr>
+          <w:b/>
+        </w:rPr>
+        <w:t>3.2.2 Mô hình quy trình nghiệp vụ Quản lý độc giả</w:t>
+      </w:r>
+    </w:p>
+    <w:p>
+      <w:pPr>
+        <w:ind w:firstLine="0"/>
+        <w:jc w:val="left"/>
+      </w:pPr>
+      <w:r>
+        <w:rPr>
+          <w:noProof/>
+          <w:lang w:eastAsia="en-US"/>
+        </w:rPr>
+        <w:drawing>
+          <wp:inline distT="0" distB="0" distL="0" distR="0">
+            <wp:extent cx="4933950" cy="3057525"/>
+            <wp:effectExtent l="0" t="0" r="0" b="0"/>
+            <wp:docPr id="2" name="Picture 2"/>
+            <wp:cNvGraphicFramePr>
+              <a:graphicFrameLocks xmlns:a="http://schemas.openxmlformats.org/drawingml/2006/main" noChangeAspect="1"/>
+            </wp:cNvGraphicFramePr>
+            <a:graphic xmlns:a="http://schemas.openxmlformats.org/drawingml/2006/main">
+              <a:graphicData uri="http://schemas.openxmlformats.org/drawingml/2006/picture">
+                <pic:pic xmlns:pic="http://schemas.openxmlformats.org/drawingml/2006/picture">
+                  <pic:nvPicPr>
+                    <pic:cNvPr id="0" name="Picture 5"/>
+                    <pic:cNvPicPr>
+                      <a:picLocks noChangeAspect="1" noChangeArrowheads="1"/>
+                    </pic:cNvPicPr>
+                  </pic:nvPicPr>
+                  <pic:blipFill>
+                    <a:blip r:embed="rId7">
+                      <a:extLst>
+                        <a:ext uri="{28A0092B-C50C-407E-A947-70E740481C1C}">
+                          <a14:useLocalDpi xmlns:a14="http://schemas.microsoft.com/office/drawing/2010/main" val="0"/>
+                        </a:ext>
+                      </a:extLst>
+                    </a:blip>
+                    <a:srcRect/>
+                    <a:stretch>
+                      <a:fillRect/>
+                    </a:stretch>
+                  </pic:blipFill>
+                  <pic:spPr bwMode="auto">
+                    <a:xfrm>
+                      <a:off x="0" y="0"/>
+                      <a:ext cx="4933950" cy="3057525"/>
+                    </a:xfrm>
+                    <a:prstGeom prst="rect">
+                      <a:avLst/>
+                    </a:prstGeom>
+                    <a:noFill/>
+                    <a:ln>
+                      <a:noFill/>
+                    </a:ln>
+                  </pic:spPr>
+                </pic:pic>
+              </a:graphicData>
+            </a:graphic>
+          </wp:inline>
+        </w:drawing>
+      </w:r>
+    </w:p>
+    <w:p>
+      <w:pPr>
+        <w:ind w:firstLine="0"/>
+        <w:jc w:val="left"/>
+        <w:rPr>
+          <w:b/>
+        </w:rPr>
+      </w:pPr>
+      <w:r>
+        <w:rPr>
+          <w:b/>
+        </w:rPr>
+        <w:t>3.2.3 Mô tả các bước</w:t>
+      </w:r>
+    </w:p>
+    <w:p>
+      <w:pPr>
+        <w:ind w:firstLine="0"/>
+        <w:jc w:val="left"/>
+      </w:pPr>
+      <w:r>
+        <w:t>1. Cập nhật thêm sinh viên mới</w:t>
+      </w:r>
       <w:bookmarkStart w:id="0" w:name="_GoBack"/>
       <w:bookmarkEnd w:id="0"/>
+      <w:r>
+        <w:br/>
+        <w:t>2. Cập nhật sửa thông tin sinh viên</w:t>
+      </w:r>
+      <w:r>
+        <w:br/>
+        <w:t>3. Cập nhật xóa thông tin sinh viên</w:t>
+      </w:r>
+      <w:r>
+        <w:br/>
+      </w:r>
+      <w:r>
+        <w:lastRenderedPageBreak/>
+        <w:t>Áp dụng khi thẻ mượn sách hết hạn</w:t>
+      </w:r>
+      <w:r>
+        <w:br/>
+        <w:t>4. Thống kê tìm kiếm, in báo cáo về các sinh viên mượn sách</w:t>
+      </w:r>
+    </w:p>
+    <w:p>
+      <w:pPr>
+        <w:ind w:firstLine="0"/>
+        <w:jc w:val="left"/>
+        <w:rPr>
+          <w:b/>
+        </w:rPr>
+      </w:pPr>
+      <w:r>
+        <w:rPr>
+          <w:b/>
+        </w:rPr>
+        <w:t>3.3 Nghiệp vụ 3 - Theo dõi mượn trả</w:t>
+      </w:r>
+    </w:p>
+    <w:p>
+      <w:pPr>
+        <w:ind w:firstLine="0"/>
+        <w:jc w:val="left"/>
+        <w:rPr>
+          <w:b/>
+        </w:rPr>
+      </w:pPr>
+      <w:r>
+        <w:rPr>
+          <w:b/>
+        </w:rPr>
+        <w:t>3.3.1 Sự kiện kích hoạt</w:t>
+      </w:r>
+    </w:p>
+    <w:p>
+      <w:pPr>
+        <w:ind w:firstLine="0"/>
+        <w:jc w:val="left"/>
+      </w:pPr>
+      <w:r>
+        <w:t>- Mượn sách: Khi sinh viên tới thư viện mượn sách, nhân viên sẽ lập phiếu cho mượn sách theo kỳ hạn (ngày mượn, ngày trả), số lượng mượn, tên sách, mã sách.v.v.</w:t>
+      </w:r>
+    </w:p>
+    <w:p>
+      <w:pPr>
+        <w:ind w:firstLine="0"/>
+        <w:jc w:val="left"/>
+      </w:pPr>
+      <w:r>
+        <w:t xml:space="preserve">- Trả sách: Khi tới kỳ hạn phải trả sách, nếu sinh viên không tới trả sách, thì nhân viên thư viện sẽ lập phiếu phạt  </w:t>
+      </w:r>
+    </w:p>
+    <w:p>
+      <w:pPr>
+        <w:ind w:firstLine="0"/>
+        <w:jc w:val="left"/>
+      </w:pPr>
+      <w:r>
+        <w:rPr>
+          <w:b/>
+        </w:rPr>
+        <w:t>3.3.2 Mô hình quy trình nghiệp vụ Quản lý mượn trả sách</w:t>
+      </w:r>
+    </w:p>
+    <w:p>
+      <w:pPr>
+        <w:ind w:firstLine="0"/>
+        <w:jc w:val="left"/>
+      </w:pPr>
+      <w:r>
+        <w:rPr>
+          <w:noProof/>
+          <w:lang w:eastAsia="en-US"/>
+        </w:rPr>
+        <w:drawing>
+          <wp:inline distT="0" distB="0" distL="0" distR="0">
+            <wp:extent cx="4905375" cy="3190875"/>
+            <wp:effectExtent l="0" t="0" r="0" b="0"/>
+            <wp:docPr id="1" name="Picture 1"/>
+            <wp:cNvGraphicFramePr>
+              <a:graphicFrameLocks xmlns:a="http://schemas.openxmlformats.org/drawingml/2006/main" noChangeAspect="1"/>
+            </wp:cNvGraphicFramePr>
+            <a:graphic xmlns:a="http://schemas.openxmlformats.org/drawingml/2006/main">
+              <a:graphicData uri="http://schemas.openxmlformats.org/drawingml/2006/picture">
+                <pic:pic xmlns:pic="http://schemas.openxmlformats.org/drawingml/2006/picture">
+                  <pic:nvPicPr>
+                    <pic:cNvPr id="0" name="Picture 7"/>
+                    <pic:cNvPicPr>
+                      <a:picLocks noChangeAspect="1" noChangeArrowheads="1"/>
+                    </pic:cNvPicPr>
+                  </pic:nvPicPr>
+                  <pic:blipFill>
+                    <a:blip r:embed="rId8">
+                      <a:extLst>
+                        <a:ext uri="{28A0092B-C50C-407E-A947-70E740481C1C}">
+                          <a14:useLocalDpi xmlns:a14="http://schemas.microsoft.com/office/drawing/2010/main" val="0"/>
+                        </a:ext>
+                      </a:extLst>
+                    </a:blip>
+                    <a:srcRect/>
+                    <a:stretch>
+                      <a:fillRect/>
+                    </a:stretch>
+                  </pic:blipFill>
+                  <pic:spPr bwMode="auto">
+                    <a:xfrm>
+                      <a:off x="0" y="0"/>
+                      <a:ext cx="4905375" cy="3190875"/>
+                    </a:xfrm>
+                    <a:prstGeom prst="rect">
+                      <a:avLst/>
+                    </a:prstGeom>
+                    <a:noFill/>
+                    <a:ln>
+                      <a:noFill/>
+                    </a:ln>
+                  </pic:spPr>
+                </pic:pic>
+              </a:graphicData>
+            </a:graphic>
+          </wp:inline>
+        </w:drawing>
+      </w:r>
+    </w:p>
+    <w:p>
+      <w:pPr>
+        <w:ind w:firstLine="0"/>
+        <w:jc w:val="left"/>
+        <w:rPr>
+          <w:b/>
+        </w:rPr>
+      </w:pPr>
+      <w:r>
+        <w:rPr>
+          <w:b/>
+        </w:rPr>
+        <w:t>3.3.3 Mô tả các bước</w:t>
+      </w:r>
+    </w:p>
+    <w:p>
+      <w:pPr>
+        <w:ind w:firstLine="0"/>
+        <w:jc w:val="left"/>
+      </w:pPr>
+      <w:r>
+        <w:rPr>
+          <w:b/>
+        </w:rPr>
+        <w:t>Mượn sách</w:t>
+      </w:r>
+      <w:r>
+        <w:br/>
+        <w:t>1. Cập nhật mã thẻ sinh viên, số phiếu, mã sách, tên đầu sách</w:t>
+      </w:r>
+      <w:r>
+        <w:br/>
+      </w:r>
+      <w:r>
+        <w:lastRenderedPageBreak/>
+        <w:t>2. Cập nhật sửa thông tin ngày mượn, ngày trả, số lượng mượn</w:t>
+      </w:r>
+      <w:r>
+        <w:br/>
+        <w:t>3. Cập nhật xóa thông tin sinh viên</w:t>
+      </w:r>
+    </w:p>
+    <w:p>
+      <w:pPr>
+        <w:ind w:firstLine="0"/>
+        <w:jc w:val="left"/>
+        <w:rPr>
+          <w:b/>
+        </w:rPr>
+      </w:pPr>
+      <w:r>
+        <w:rPr>
+          <w:b/>
+        </w:rPr>
+        <w:t>Trả sách</w:t>
+      </w:r>
+    </w:p>
+    <w:p>
+      <w:pPr>
+        <w:ind w:firstLine="0"/>
+        <w:jc w:val="left"/>
+      </w:pPr>
+      <w:r>
+        <w:t>1. Cập nhật mã thẻ sinh viên</w:t>
+      </w:r>
+      <w:r>
+        <w:br/>
+        <w:t>2. Cập nhật số phiếu, tình trạng sách</w:t>
+      </w:r>
+      <w:r>
+        <w:br/>
+        <w:t>3. Cập nhật ngày hẹn trả sách, ngày trả sách</w:t>
+      </w:r>
+    </w:p>
+    <w:p>
+      <w:pPr>
+        <w:ind w:firstLine="0"/>
+        <w:jc w:val="left"/>
+        <w:rPr>
+          <w:b/>
+        </w:rPr>
+      </w:pPr>
+      <w:r>
+        <w:rPr>
+          <w:b/>
+        </w:rPr>
+        <w:t>4. YÊU CẦU CHỨC NĂNG CỦA PHẦN MỀM</w:t>
+      </w:r>
+    </w:p>
+    <w:p>
+      <w:pPr>
+        <w:ind w:firstLine="0"/>
+        <w:jc w:val="left"/>
+        <w:rPr>
+          <w:lang w:val="vi-VN"/>
+        </w:rPr>
+      </w:pPr>
+      <w:r>
+        <w:rPr>
+          <w:lang w:val="vi-VN"/>
+        </w:rPr>
+        <w:t>Sau quá trình khảo sát nghiệp vụ và thực trạng quản lý thư viện, nhóm em x</w:t>
+      </w:r>
+      <w:r>
+        <w:t>â</w:t>
+      </w:r>
+      <w:r>
+        <w:rPr>
+          <w:lang w:val="vi-VN"/>
+        </w:rPr>
+        <w:t>y dựng các tính năng của hệ thống:</w:t>
+      </w:r>
+    </w:p>
+    <w:p>
+      <w:pPr>
+        <w:ind w:firstLine="0"/>
+        <w:jc w:val="left"/>
+        <w:rPr>
+          <w:lang w:val="vi-VN"/>
+        </w:rPr>
+      </w:pPr>
+      <w:r>
+        <w:rPr>
+          <w:lang w:val="vi-VN"/>
+        </w:rPr>
+        <w:t>- Quản lý sách</w:t>
+      </w:r>
+      <w:r>
+        <w:rPr>
+          <w:lang w:val="vi-VN"/>
+        </w:rPr>
+        <w:br/>
+        <w:t>- Quản lý độc giả</w:t>
+      </w:r>
+      <w:r>
+        <w:rPr>
+          <w:lang w:val="vi-VN"/>
+        </w:rPr>
+        <w:br/>
+        <w:t>- Theo dõi mượn trả</w:t>
+      </w:r>
+      <w:r>
+        <w:rPr>
+          <w:lang w:val="vi-VN"/>
+        </w:rPr>
+        <w:br/>
+        <w:t>- Quản lý thẻ</w:t>
+      </w:r>
+      <w:r>
+        <w:rPr>
+          <w:lang w:val="vi-VN"/>
+        </w:rPr>
+        <w:br/>
+        <w:t>- Tìm kiếm sách</w:t>
+      </w:r>
+      <w:r>
+        <w:rPr>
+          <w:lang w:val="vi-VN"/>
+        </w:rPr>
+        <w:br/>
+        <w:t>- Thống kê</w:t>
+      </w:r>
+    </w:p>
+    <w:p>
+      <w:pPr>
+        <w:ind w:firstLine="0"/>
+        <w:jc w:val="left"/>
+        <w:rPr>
+          <w:lang w:val="vi-VN"/>
+        </w:rPr>
+      </w:pPr>
     </w:p>
     <w:sectPr>
       <w:pgSz w:w="11906" w:h="16838"/>
@@ -4786,8 +5233,8 @@
 </file>
 
 <file path=word/numbering.xml><?xml version="1.0" encoding="utf-8"?>
-<w:numbering xmlns:wpc="http://schemas.microsoft.com/office/word/2010/wordprocessingCanvas" xmlns:mc="http://schemas.openxmlformats.org/markup-compatibility/2006" xmlns:o="urn:schemas-microsoft-com:office:office" xmlns:r="http://schemas.openxmlformats.org/officeDocument/2006/relationships" xmlns:m="http://schemas.openxmlformats.org/officeDocument/2006/math" xmlns:v="urn:schemas-microsoft-com:vml" xmlns:wp14="http://schemas.microsoft.com/office/word/2010/wordprocessingDrawing" xmlns:wp="http://schemas.openxmlformats.org/drawingml/2006/wordprocessingDrawing" xmlns:w10="urn:schemas-microsoft-com:office:word" xmlns:w="http://schemas.openxmlformats.org/wordprocessingml/2006/main" xmlns:w14="http://schemas.microsoft.com/office/word/2010/wordml" xmlns:w15="http://schemas.microsoft.com/office/word/2012/wordml" xmlns:wpg="http://schemas.microsoft.com/office/word/2010/wordprocessingGroup" xmlns:wpi="http://schemas.microsoft.com/office/word/2010/wordprocessingInk" xmlns:wne="http://schemas.microsoft.com/office/word/2006/wordml" xmlns:wps="http://schemas.microsoft.com/office/word/2010/wordprocessingShape" mc:Ignorable="w14 w15 wp14">
-  <w:abstractNum w:abstractNumId="0">
+<w:numbering xmlns:wpc="http://schemas.microsoft.com/office/word/2010/wordprocessingCanvas" xmlns:cx="http://schemas.microsoft.com/office/drawing/2014/chartex" xmlns:cx1="http://schemas.microsoft.com/office/drawing/2015/9/8/chartex" xmlns:cx2="http://schemas.microsoft.com/office/drawing/2015/10/21/chartex" xmlns:cx3="http://schemas.microsoft.com/office/drawing/2016/5/9/chartex" xmlns:cx4="http://schemas.microsoft.com/office/drawing/2016/5/10/chartex" xmlns:cx5="http://schemas.microsoft.com/office/drawing/2016/5/11/chartex" xmlns:cx6="http://schemas.microsoft.com/office/drawing/2016/5/12/chartex" xmlns:cx7="http://schemas.microsoft.com/office/drawing/2016/5/13/chartex" xmlns:cx8="http://schemas.microsoft.com/office/drawing/2016/5/14/chartex" xmlns:mc="http://schemas.openxmlformats.org/markup-compatibility/2006" xmlns:aink="http://schemas.microsoft.com/office/drawing/2016/ink" xmlns:am3d="http://schemas.microsoft.com/office/drawing/2017/model3d" xmlns:o="urn:schemas-microsoft-com:office:office" xmlns:r="http://schemas.openxmlformats.org/officeDocument/2006/relationships" xmlns:m="http://schemas.openxmlformats.org/officeDocument/2006/math" xmlns:v="urn:schemas-microsoft-com:vml" xmlns:wp14="http://schemas.microsoft.com/office/word/2010/wordprocessingDrawing" xmlns:wp="http://schemas.openxmlformats.org/drawingml/2006/wordprocessingDrawing" xmlns:w10="urn:schemas-microsoft-com:office:word" xmlns:w="http://schemas.openxmlformats.org/wordprocessingml/2006/main" xmlns:w14="http://schemas.microsoft.com/office/word/2010/wordml" xmlns:w15="http://schemas.microsoft.com/office/word/2012/wordml" xmlns:w16cid="http://schemas.microsoft.com/office/word/2016/wordml/cid" xmlns:w16se="http://schemas.microsoft.com/office/word/2015/wordml/symex" xmlns:wpg="http://schemas.microsoft.com/office/word/2010/wordprocessingGroup" xmlns:wpi="http://schemas.microsoft.com/office/word/2010/wordprocessingInk" xmlns:wne="http://schemas.microsoft.com/office/word/2006/wordml" xmlns:wps="http://schemas.microsoft.com/office/word/2010/wordprocessingShape" mc:Ignorable="w14 w15 w16se w16cid wp14">
+  <w:abstractNum w:abstractNumId="0" w15:restartNumberingAfterBreak="0">
     <w:nsid w:val="75EC2044"/>
     <w:multiLevelType w:val="hybridMultilevel"/>
     <w:tmpl w:val="D2360F18"/>
@@ -4907,7 +5354,7 @@
 </file>
 
 <file path=word/styles.xml><?xml version="1.0" encoding="utf-8"?>
-<w:styles xmlns:mc="http://schemas.openxmlformats.org/markup-compatibility/2006" xmlns:r="http://schemas.openxmlformats.org/officeDocument/2006/relationships" xmlns:w="http://schemas.openxmlformats.org/wordprocessingml/2006/main" xmlns:w14="http://schemas.microsoft.com/office/word/2010/wordml" xmlns:w15="http://schemas.microsoft.com/office/word/2012/wordml" mc:Ignorable="w14 w15">
+<w:styles xmlns:mc="http://schemas.openxmlformats.org/markup-compatibility/2006" xmlns:r="http://schemas.openxmlformats.org/officeDocument/2006/relationships" xmlns:w="http://schemas.openxmlformats.org/wordprocessingml/2006/main" xmlns:w14="http://schemas.microsoft.com/office/word/2010/wordml" xmlns:w15="http://schemas.microsoft.com/office/word/2012/wordml" xmlns:w16cid="http://schemas.microsoft.com/office/word/2016/wordml/cid" xmlns:w16se="http://schemas.microsoft.com/office/word/2015/wordml/symex" mc:Ignorable="w14 w15 w16se w16cid">
   <w:docDefaults>
     <w:rPrDefault>
       <w:rPr>
@@ -4923,7 +5370,7 @@
       </w:pPr>
     </w:pPrDefault>
   </w:docDefaults>
-  <w:latentStyles w:defLockedState="0" w:defUIPriority="99" w:defSemiHidden="0" w:defUnhideWhenUsed="0" w:defQFormat="0" w:count="371">
+  <w:latentStyles w:defLockedState="0" w:defUIPriority="99" w:defSemiHidden="0" w:defUnhideWhenUsed="0" w:defQFormat="0" w:count="375">
     <w:lsdException w:name="Normal" w:uiPriority="0" w:qFormat="1"/>
     <w:lsdException w:name="heading 1" w:uiPriority="9" w:qFormat="1"/>
     <w:lsdException w:name="heading 2" w:semiHidden="1" w:uiPriority="9" w:unhideWhenUsed="1" w:qFormat="1"/>
@@ -5029,7 +5476,6 @@
     <w:lsdException w:name="HTML Sample" w:semiHidden="1" w:unhideWhenUsed="1"/>
     <w:lsdException w:name="HTML Typewriter" w:semiHidden="1" w:unhideWhenUsed="1"/>
     <w:lsdException w:name="HTML Variable" w:semiHidden="1" w:unhideWhenUsed="1"/>
-    <w:lsdException w:name="Normal Table" w:semiHidden="1" w:unhideWhenUsed="1"/>
     <w:lsdException w:name="annotation subject" w:semiHidden="1" w:unhideWhenUsed="1"/>
     <w:lsdException w:name="No List" w:semiHidden="1" w:unhideWhenUsed="1"/>
     <w:lsdException w:name="Outline List 1" w:semiHidden="1" w:unhideWhenUsed="1"/>
@@ -5073,10 +5519,8 @@
     <w:lsdException w:name="Table Elegant" w:semiHidden="1" w:unhideWhenUsed="1"/>
     <w:lsdException w:name="Table Professional" w:semiHidden="1" w:unhideWhenUsed="1"/>
     <w:lsdException w:name="Table Subtle 1" w:semiHidden="1" w:unhideWhenUsed="1"/>
-    <w:lsdException w:name="Table Subtle 2" w:semiHidden="1" w:unhideWhenUsed="1"/>
     <w:lsdException w:name="Table Web 1" w:semiHidden="1" w:unhideWhenUsed="1"/>
     <w:lsdException w:name="Table Web 2" w:semiHidden="1" w:unhideWhenUsed="1"/>
-    <w:lsdException w:name="Table Web 3" w:semiHidden="1" w:unhideWhenUsed="1"/>
     <w:lsdException w:name="Balloon Text" w:semiHidden="1" w:unhideWhenUsed="1"/>
     <w:lsdException w:name="Table Grid" w:uiPriority="0"/>
     <w:lsdException w:name="Table Theme" w:semiHidden="1" w:unhideWhenUsed="1"/>
@@ -5295,6 +5739,10 @@
     <w:lsdException w:name="List Table 5 Dark Accent 6" w:uiPriority="50"/>
     <w:lsdException w:name="List Table 6 Colorful Accent 6" w:uiPriority="51"/>
     <w:lsdException w:name="List Table 7 Colorful Accent 6" w:uiPriority="52"/>
+    <w:lsdException w:name="Mention" w:semiHidden="1" w:unhideWhenUsed="1"/>
+    <w:lsdException w:name="Smart Hyperlink" w:semiHidden="1" w:unhideWhenUsed="1"/>
+    <w:lsdException w:name="Hashtag" w:semiHidden="1" w:unhideWhenUsed="1"/>
+    <w:lsdException w:name="Unresolved Mention" w:semiHidden="1" w:unhideWhenUsed="1"/>
   </w:latentStyles>
   <w:style w:type="paragraph" w:default="1" w:styleId="Normal">
     <w:name w:val="Normal"/>
@@ -5465,7 +5913,6 @@
       <w:spacing w:after="0" w:line="240" w:lineRule="auto"/>
     </w:pPr>
     <w:tblPr>
-      <w:tblInd w:w="0" w:type="dxa"/>
       <w:tblBorders>
         <w:top w:val="single" w:sz="4" w:space="0" w:color="auto"/>
         <w:left w:val="single" w:sz="4" w:space="0" w:color="auto"/>
@@ -5474,12 +5921,6 @@
         <w:insideH w:val="single" w:sz="4" w:space="0" w:color="auto"/>
         <w:insideV w:val="single" w:sz="4" w:space="0" w:color="auto"/>
       </w:tblBorders>
-      <w:tblCellMar>
-        <w:top w:w="0" w:type="dxa"/>
-        <w:left w:w="108" w:type="dxa"/>
-        <w:bottom w:w="0" w:type="dxa"/>
-        <w:right w:w="108" w:type="dxa"/>
-      </w:tblCellMar>
     </w:tblPr>
   </w:style>
   <w:style w:type="character" w:customStyle="1" w:styleId="BodyText1">

</xml_diff>